<commit_message>
Finished the PDF report
</commit_message>
<xml_diff>
--- a/TrottingGiraffes_finalReport.docx
+++ b/TrottingGiraffes_finalReport.docx
@@ -11,11 +11,20 @@
         <w:t>building a testing framework with OWASP Java HTML Sanitizer</w:t>
       </w:r>
     </w:p>
+    <w:p/>
     <w:p>
       <w:pPr>
         <w:pStyle w:val="Subtitle"/>
         <w:spacing w:line="240" w:lineRule="auto"/>
       </w:pPr>
+      <w:r>
+        <w:t xml:space="preserve">Steven </w:t>
+      </w:r>
+      <w:proofErr w:type="spellStart"/>
+      <w:r>
+        <w:t>Aldinger</w:t>
+      </w:r>
+      <w:proofErr w:type="spellEnd"/>
     </w:p>
     <w:p>
       <w:pPr>
@@ -23,11 +32,11 @@
         <w:spacing w:line="240" w:lineRule="auto"/>
       </w:pPr>
       <w:r>
-        <w:t xml:space="preserve">Steven </w:t>
+        <w:t xml:space="preserve">Marta </w:t>
       </w:r>
       <w:proofErr w:type="spellStart"/>
       <w:r>
-        <w:t>Aldinger</w:t>
+        <w:t>Pancaldi</w:t>
       </w:r>
       <w:proofErr w:type="spellEnd"/>
     </w:p>
@@ -37,11 +46,11 @@
         <w:spacing w:line="240" w:lineRule="auto"/>
       </w:pPr>
       <w:r>
-        <w:t xml:space="preserve">Marta </w:t>
+        <w:t xml:space="preserve">Seth </w:t>
       </w:r>
       <w:proofErr w:type="spellStart"/>
       <w:r>
-        <w:t>Pancaldi</w:t>
+        <w:t>Stoudenmier</w:t>
       </w:r>
       <w:proofErr w:type="spellEnd"/>
     </w:p>
@@ -51,23 +60,18 @@
         <w:spacing w:line="240" w:lineRule="auto"/>
       </w:pPr>
       <w:r>
-        <w:t xml:space="preserve">Seth </w:t>
-      </w:r>
-      <w:proofErr w:type="spellStart"/>
-      <w:r>
-        <w:t>Stoudenmier</w:t>
-      </w:r>
-      <w:proofErr w:type="spellEnd"/>
+        <w:t>Michael Stenhouse</w:t>
+      </w:r>
     </w:p>
     <w:p>
       <w:pPr>
         <w:pStyle w:val="Subtitle"/>
-        <w:spacing w:line="240" w:lineRule="auto"/>
-      </w:pPr>
-      <w:r>
-        <w:t>Michael Stenhouse</w:t>
-      </w:r>
-    </w:p>
+      </w:pPr>
+      <w:r>
+        <w:t>Trotting Giraffes</w:t>
+      </w:r>
+    </w:p>
+    <w:p/>
     <w:p/>
     <w:p>
       <w:pPr>
@@ -337,6 +341,18 @@
       </w:pPr>
       <w:r>
         <w:t>Displaying Our Results</w:t>
+      </w:r>
+    </w:p>
+    <w:p>
+      <w:pPr>
+        <w:pStyle w:val="ListParagraph"/>
+        <w:numPr>
+          <w:ilvl w:val="0"/>
+          <w:numId w:val="3"/>
+        </w:numPr>
+      </w:pPr>
+      <w:r>
+        <w:t>New Drivers</w:t>
       </w:r>
     </w:p>
     <w:p>
@@ -1097,18 +1113,20 @@
         <w:t>TrottingGiraffes</w:t>
       </w:r>
       <w:proofErr w:type="spellEnd"/>
+      <w:r>
+        <w:t xml:space="preserve"> test framework script by entering in the commands listed.</w:t>
+      </w:r>
     </w:p>
     <w:p>
       <w:r>
         <w:rPr>
           <w:noProof/>
         </w:rPr>
-        <w:lastRenderedPageBreak/>
         <w:drawing>
-          <wp:inline distT="0" distB="0" distL="0" distR="0" wp14:anchorId="5EEFA3C1" wp14:editId="2A69FD54">
-            <wp:extent cx="5756744" cy="3719163"/>
-            <wp:effectExtent l="0" t="0" r="0" b="0"/>
-            <wp:docPr id="3" name="Image2"/>
+          <wp:inline distT="0" distB="0" distL="0" distR="0">
+            <wp:extent cx="5939790" cy="1566407"/>
+            <wp:effectExtent l="0" t="0" r="3810" b="0"/>
+            <wp:docPr id="22" name="Picture 22"/>
             <wp:cNvGraphicFramePr>
               <a:graphicFrameLocks xmlns:a="http://schemas.openxmlformats.org/drawingml/2006/main" noChangeAspect="1"/>
             </wp:cNvGraphicFramePr>
@@ -1116,7 +1134,7 @@
               <a:graphicData uri="http://schemas.openxmlformats.org/drawingml/2006/picture">
                 <pic:pic xmlns:pic="http://schemas.openxmlformats.org/drawingml/2006/picture">
                   <pic:nvPicPr>
-                    <pic:cNvPr id="3" name="Image2"/>
+                    <pic:cNvPr id="0" name="Picture 24"/>
                     <pic:cNvPicPr>
                       <a:picLocks noChangeAspect="1" noChangeArrowheads="1"/>
                     </pic:cNvPicPr>
@@ -1129,13 +1147,13 @@
                         </a:ext>
                       </a:extLst>
                     </a:blip>
-                    <a:srcRect l="28213" t="21280" r="18182" b="16769"/>
+                    <a:srcRect b="59125"/>
                     <a:stretch/>
                   </pic:blipFill>
                   <pic:spPr bwMode="auto">
                     <a:xfrm>
                       <a:off x="0" y="0"/>
-                      <a:ext cx="5805681" cy="3750779"/>
+                      <a:ext cx="5939790" cy="1566407"/>
                     </a:xfrm>
                     <a:prstGeom prst="rect">
                       <a:avLst/>
@@ -1156,13 +1174,6 @@
           </wp:inline>
         </w:drawing>
       </w:r>
-    </w:p>
-    <w:p>
-      <w:pPr>
-        <w:rPr>
-          <w:rFonts w:eastAsiaTheme="majorEastAsia"/>
-        </w:rPr>
-      </w:pPr>
       <w:r>
         <w:br w:type="page"/>
       </w:r>
@@ -1570,7 +1581,10 @@
         </w:numPr>
       </w:pPr>
       <w:r>
-        <w:t xml:space="preserve">Test if the </w:t>
+        <w:t>Test if</w:t>
+      </w:r>
+      <w:r>
+        <w:t xml:space="preserve"> </w:t>
       </w:r>
       <w:proofErr w:type="spellStart"/>
       <w:r>
@@ -1590,7 +1604,7 @@
         </w:numPr>
       </w:pPr>
       <w:r>
-        <w:t xml:space="preserve">Test if the </w:t>
+        <w:t xml:space="preserve">Test if </w:t>
       </w:r>
       <w:proofErr w:type="spellStart"/>
       <w:r>
@@ -1598,10 +1612,52 @@
       </w:r>
       <w:proofErr w:type="spellEnd"/>
       <w:r>
-        <w:t xml:space="preserve"> </w:t>
-      </w:r>
-    </w:p>
-    <w:p>
+        <w:t xml:space="preserve"> can properly interpret a Unicode carriage return</w:t>
+      </w:r>
+    </w:p>
+    <w:p>
+      <w:pPr>
+        <w:pStyle w:val="ListParagraph"/>
+        <w:numPr>
+          <w:ilvl w:val="0"/>
+          <w:numId w:val="6"/>
+        </w:numPr>
+      </w:pPr>
+      <w:r>
+        <w:t xml:space="preserve">Test if </w:t>
+      </w:r>
+      <w:proofErr w:type="spellStart"/>
+      <w:r>
+        <w:t>decodeHtml</w:t>
+      </w:r>
+      <w:proofErr w:type="spellEnd"/>
+      <w:r>
+        <w:t xml:space="preserve"> can properly interpret a String following a Unicode symbol</w:t>
+      </w:r>
+    </w:p>
+    <w:p>
+      <w:pPr>
+        <w:pStyle w:val="ListParagraph"/>
+        <w:numPr>
+          <w:ilvl w:val="0"/>
+          <w:numId w:val="6"/>
+        </w:numPr>
+      </w:pPr>
+      <w:r>
+        <w:t>Test if sanitize can block any tag with the BLOCKS Policy</w:t>
+      </w:r>
+    </w:p>
+    <w:p>
+      <w:pPr>
+        <w:pStyle w:val="ListParagraph"/>
+        <w:numPr>
+          <w:ilvl w:val="0"/>
+          <w:numId w:val="6"/>
+        </w:numPr>
+      </w:pPr>
+      <w:r>
+        <w:t>Test if sanitize will keep formatting tags with the FORMATTING Policy</w:t>
+      </w:r>
       <w:r>
         <w:br w:type="page"/>
       </w:r>
@@ -1620,7 +1676,13 @@
           <w:color w:val="191F0F" w:themeColor="background2" w:themeShade="1A"/>
         </w:rPr>
         <w:lastRenderedPageBreak/>
-        <w:t>Chapter Three: Testing Framework</w:t>
+        <w:t>C</w:t>
+      </w:r>
+      <w:r>
+        <w:rPr>
+          <w:color w:val="191F0F" w:themeColor="background2" w:themeShade="1A"/>
+        </w:rPr>
+        <w:t>hapter Three: Testing Framework</w:t>
       </w:r>
     </w:p>
     <w:p>
@@ -1825,7 +1887,13 @@
       <w:bookmarkStart w:id="5" w:name="_Driver.java"/>
       <w:bookmarkEnd w:id="5"/>
       <w:r>
-        <w:t>Driver.java</w:t>
+        <w:t>Driver</w:t>
+      </w:r>
+      <w:r>
+        <w:t>s</w:t>
+      </w:r>
+      <w:r>
+        <w:t>.java</w:t>
       </w:r>
     </w:p>
     <w:p>
@@ -1866,16 +1934,7 @@
         <w:t>\n</w:t>
       </w:r>
       <w:r>
-        <w:t xml:space="preserve">, we use </w:t>
-      </w:r>
-      <w:r>
-        <w:rPr>
-          <w:i/>
-        </w:rPr>
-        <w:t>\\n</w:t>
-      </w:r>
-      <w:r>
-        <w:t xml:space="preserve"> as the oracle and replace it with </w:t>
+        <w:t>, we wrote a conditional that will keep the test results from returning a blank return.</w:t>
       </w:r>
     </w:p>
     <w:p>
@@ -1932,7 +1991,16 @@
     <w:p>
       <w:r>
         <w:lastRenderedPageBreak/>
-        <w:t>Below is the code that will run and print if our oracle matches the actual outcome. This code will print out ***</w:t>
+        <w:t xml:space="preserve">Below is </w:t>
+      </w:r>
+      <w:r>
+        <w:t>an early version of our</w:t>
+      </w:r>
+      <w:r>
+        <w:t xml:space="preserve"> code that will run and print if our oracle matches the actual outco</w:t>
+      </w:r>
+      <w:r>
+        <w:t>me.</w:t>
       </w:r>
     </w:p>
     <w:p>
@@ -1993,6 +2061,9 @@
       <w:r>
         <w:t xml:space="preserve"> the oracle and actual outcome do not match, an else statement will print out that the test has failed.</w:t>
       </w:r>
+      <w:r>
+        <w:t xml:space="preserve"> We would later update this driver to be more sophisticated, which we outline in the next chapter.</w:t>
+      </w:r>
     </w:p>
     <w:p>
       <w:pPr>
@@ -2006,7 +2077,25 @@
     </w:p>
     <w:p>
       <w:r>
-        <w:t xml:space="preserve">We had to write a single script to invoke our testing framework. The script accesses a folder of test drivers that will </w:t>
+        <w:t>We had to write a single script to invoke our testing framework</w:t>
+      </w:r>
+      <w:r>
+        <w:t xml:space="preserve"> and collect the results in a single file</w:t>
+      </w:r>
+      <w:r>
+        <w:t>. The script accesses the directories</w:t>
+      </w:r>
+      <w:r>
+        <w:t xml:space="preserve"> of </w:t>
+      </w:r>
+      <w:r>
+        <w:t xml:space="preserve">our </w:t>
+      </w:r>
+      <w:r>
+        <w:t xml:space="preserve">test </w:t>
+      </w:r>
+      <w:r>
+        <w:t>cases and test drivers.</w:t>
       </w:r>
     </w:p>
     <w:p>
@@ -2014,7 +2103,193 @@
         <w:rPr>
           <w:noProof/>
         </w:rPr>
+        <w:drawing>
+          <wp:inline distT="0" distB="0" distL="0" distR="0">
+            <wp:extent cx="5939790" cy="668020"/>
+            <wp:effectExtent l="0" t="0" r="3810" b="0"/>
+            <wp:docPr id="17" name="Picture 17"/>
+            <wp:cNvGraphicFramePr>
+              <a:graphicFrameLocks xmlns:a="http://schemas.openxmlformats.org/drawingml/2006/main" noChangeAspect="1"/>
+            </wp:cNvGraphicFramePr>
+            <a:graphic xmlns:a="http://schemas.openxmlformats.org/drawingml/2006/main">
+              <a:graphicData uri="http://schemas.openxmlformats.org/drawingml/2006/picture">
+                <pic:pic xmlns:pic="http://schemas.openxmlformats.org/drawingml/2006/picture">
+                  <pic:nvPicPr>
+                    <pic:cNvPr id="0" name="Picture 18"/>
+                    <pic:cNvPicPr>
+                      <a:picLocks noChangeAspect="1" noChangeArrowheads="1"/>
+                    </pic:cNvPicPr>
+                  </pic:nvPicPr>
+                  <pic:blipFill>
+                    <a:blip r:embed="rId22">
+                      <a:extLst>
+                        <a:ext uri="{28A0092B-C50C-407E-A947-70E740481C1C}">
+                          <a14:useLocalDpi xmlns:a14="http://schemas.microsoft.com/office/drawing/2010/main" val="0"/>
+                        </a:ext>
+                      </a:extLst>
+                    </a:blip>
+                    <a:srcRect/>
+                    <a:stretch>
+                      <a:fillRect/>
+                    </a:stretch>
+                  </pic:blipFill>
+                  <pic:spPr bwMode="auto">
+                    <a:xfrm>
+                      <a:off x="0" y="0"/>
+                      <a:ext cx="5939790" cy="668020"/>
+                    </a:xfrm>
+                    <a:prstGeom prst="rect">
+                      <a:avLst/>
+                    </a:prstGeom>
+                    <a:noFill/>
+                    <a:ln>
+                      <a:noFill/>
+                    </a:ln>
+                  </pic:spPr>
+                </pic:pic>
+              </a:graphicData>
+            </a:graphic>
+          </wp:inline>
+        </w:drawing>
+      </w:r>
+    </w:p>
+    <w:p>
+      <w:r>
+        <w:t>The s</w:t>
+      </w:r>
+      <w:r>
+        <w:t>cript</w:t>
+      </w:r>
+      <w:r>
+        <w:t xml:space="preserve"> will then iterate</w:t>
+      </w:r>
+      <w:r>
+        <w:t xml:space="preserve"> thr</w:t>
+      </w:r>
+      <w:r>
+        <w:t>ough each text file within the /</w:t>
+      </w:r>
+      <w:proofErr w:type="spellStart"/>
+      <w:r>
+        <w:t>t</w:t>
+      </w:r>
+      <w:r>
+        <w:t>estCases</w:t>
+      </w:r>
+      <w:proofErr w:type="spellEnd"/>
+      <w:r>
+        <w:t xml:space="preserve"> directory</w:t>
+      </w:r>
+      <w:r>
+        <w:t>. This</w:t>
+      </w:r>
+      <w:r>
+        <w:t xml:space="preserve"> will pull the information </w:t>
+      </w:r>
+      <w:r>
+        <w:t xml:space="preserve">from the text file </w:t>
+      </w:r>
+      <w:r>
+        <w:t>and run the matching java driver</w:t>
+      </w:r>
+      <w:r>
+        <w:t xml:space="preserve">. </w:t>
+      </w:r>
+      <w:bookmarkStart w:id="7" w:name="_GoBack"/>
+      <w:bookmarkEnd w:id="7"/>
+      <w:r>
+        <w:t>We also have code that will delete the</w:t>
+      </w:r>
+      <w:r>
+        <w:t xml:space="preserve"> first three characters in </w:t>
+      </w:r>
+      <w:r>
+        <w:t>each line and</w:t>
+      </w:r>
+      <w:r>
+        <w:t xml:space="preserve"> deletes comments </w:t>
+      </w:r>
+      <w:r>
+        <w:t>marked at the end of a line with ##double hash.</w:t>
+      </w:r>
+    </w:p>
+    <w:p>
+      <w:r>
+        <w:rPr>
+          <w:noProof/>
+        </w:rPr>
         <w:lastRenderedPageBreak/>
+        <w:drawing>
+          <wp:inline distT="0" distB="0" distL="0" distR="0">
+            <wp:extent cx="5949315" cy="5948045"/>
+            <wp:effectExtent l="0" t="0" r="0" b="0"/>
+            <wp:docPr id="20" name="Picture 20"/>
+            <wp:cNvGraphicFramePr>
+              <a:graphicFrameLocks xmlns:a="http://schemas.openxmlformats.org/drawingml/2006/main" noChangeAspect="1"/>
+            </wp:cNvGraphicFramePr>
+            <a:graphic xmlns:a="http://schemas.openxmlformats.org/drawingml/2006/main">
+              <a:graphicData uri="http://schemas.openxmlformats.org/drawingml/2006/picture">
+                <pic:pic xmlns:pic="http://schemas.openxmlformats.org/drawingml/2006/picture">
+                  <pic:nvPicPr>
+                    <pic:cNvPr id="0" name="Picture 21"/>
+                    <pic:cNvPicPr>
+                      <a:picLocks noChangeAspect="1" noChangeArrowheads="1"/>
+                    </pic:cNvPicPr>
+                  </pic:nvPicPr>
+                  <pic:blipFill rotWithShape="1">
+                    <a:blip r:embed="rId23">
+                      <a:extLst>
+                        <a:ext uri="{28A0092B-C50C-407E-A947-70E740481C1C}">
+                          <a14:useLocalDpi xmlns:a14="http://schemas.microsoft.com/office/drawing/2010/main" val="0"/>
+                        </a:ext>
+                      </a:extLst>
+                    </a:blip>
+                    <a:srcRect l="-161" t="5307" r="-1"/>
+                    <a:stretch/>
+                  </pic:blipFill>
+                  <pic:spPr bwMode="auto">
+                    <a:xfrm>
+                      <a:off x="0" y="0"/>
+                      <a:ext cx="5949315" cy="5948045"/>
+                    </a:xfrm>
+                    <a:prstGeom prst="rect">
+                      <a:avLst/>
+                    </a:prstGeom>
+                    <a:noFill/>
+                    <a:ln>
+                      <a:noFill/>
+                    </a:ln>
+                    <a:extLst>
+                      <a:ext uri="{53640926-AAD7-44D8-BBD7-CCE9431645EC}">
+                        <a14:shadowObscured xmlns:a14="http://schemas.microsoft.com/office/drawing/2010/main"/>
+                      </a:ext>
+                    </a:extLst>
+                  </pic:spPr>
+                </pic:pic>
+              </a:graphicData>
+            </a:graphic>
+          </wp:inline>
+        </w:drawing>
+      </w:r>
+    </w:p>
+    <w:p>
+      <w:r>
+        <w:lastRenderedPageBreak/>
+        <w:t>Pictured b</w:t>
+      </w:r>
+      <w:r>
+        <w:t xml:space="preserve">elow is an early version of our script being </w:t>
+      </w:r>
+      <w:r>
+        <w:t xml:space="preserve">run </w:t>
+      </w:r>
+      <w:r>
+        <w:t>and the results being output.</w:t>
+      </w:r>
+      <w:r>
+        <w:rPr>
+          <w:noProof/>
+        </w:rPr>
         <w:drawing>
           <wp:inline distT="0" distB="0" distL="0" distR="0">
             <wp:extent cx="5943600" cy="5485130"/>
@@ -2033,7 +2308,7 @@
                     </pic:cNvPicPr>
                   </pic:nvPicPr>
                   <pic:blipFill>
-                    <a:blip r:embed="rId22"/>
+                    <a:blip r:embed="rId24"/>
                     <a:stretch>
                       <a:fillRect/>
                     </a:stretch>
@@ -2081,8 +2356,8 @@
           <w:color w:val="191F0F" w:themeColor="background2" w:themeShade="1A"/>
         </w:rPr>
       </w:pPr>
-      <w:bookmarkStart w:id="7" w:name="_Chapter_Four:_Test"/>
-      <w:bookmarkEnd w:id="7"/>
+      <w:bookmarkStart w:id="8" w:name="_Chapter_Four:_Test"/>
+      <w:bookmarkEnd w:id="8"/>
       <w:r>
         <w:rPr>
           <w:color w:val="191F0F" w:themeColor="background2" w:themeShade="1A"/>
@@ -2180,7 +2455,10 @@
         <w:t>After scanning through the Java classes in the project source code, we decided that the sanitize method should be tested. We began to write a test driver that would determin</w:t>
       </w:r>
       <w:r>
-        <w:t>e if input with HTML tags, would be removed completely. The sanitize method takes in two arguments: a String and a Policy, a global object that can be. Due to an overwhelming amount of dependencies and an hour of trial and error, we gave up and found a new</w:t>
+        <w:t xml:space="preserve">e if input with HTML tags, would be removed completely. </w:t>
+      </w:r>
+      <w:r>
+        <w:t>Due to an overwhelming amount of dependencies and an hour of trial and error, we gave up and found a new</w:t>
       </w:r>
       <w:r>
         <w:t xml:space="preserve"> method. The </w:t>
@@ -2193,12 +2471,185 @@
       <w:r>
         <w:t xml:space="preserve"> method </w:t>
       </w:r>
+      <w:r>
+        <w:t>handles escape sequences and strips any quotes from the input.</w:t>
+      </w:r>
+      <w:r>
+        <w:t xml:space="preserve"> A snippet of the method code is below.</w:t>
+      </w:r>
+    </w:p>
+    <w:p>
+      <w:r>
+        <w:rPr>
+          <w:noProof/>
+        </w:rPr>
+        <w:drawing>
+          <wp:inline distT="0" distB="0" distL="0" distR="0">
+            <wp:extent cx="3566160" cy="2560320"/>
+            <wp:effectExtent l="0" t="0" r="0" b="0"/>
+            <wp:docPr id="23" name="Picture 23"/>
+            <wp:cNvGraphicFramePr>
+              <a:graphicFrameLocks xmlns:a="http://schemas.openxmlformats.org/drawingml/2006/main" noChangeAspect="1"/>
+            </wp:cNvGraphicFramePr>
+            <a:graphic xmlns:a="http://schemas.openxmlformats.org/drawingml/2006/main">
+              <a:graphicData uri="http://schemas.openxmlformats.org/drawingml/2006/picture">
+                <pic:pic xmlns:pic="http://schemas.openxmlformats.org/drawingml/2006/picture">
+                  <pic:nvPicPr>
+                    <pic:cNvPr id="0" name="Picture 25"/>
+                    <pic:cNvPicPr>
+                      <a:picLocks noChangeAspect="1" noChangeArrowheads="1"/>
+                    </pic:cNvPicPr>
+                  </pic:nvPicPr>
+                  <pic:blipFill>
+                    <a:blip r:embed="rId25">
+                      <a:extLst>
+                        <a:ext uri="{28A0092B-C50C-407E-A947-70E740481C1C}">
+                          <a14:useLocalDpi xmlns:a14="http://schemas.microsoft.com/office/drawing/2010/main" val="0"/>
+                        </a:ext>
+                      </a:extLst>
+                    </a:blip>
+                    <a:srcRect/>
+                    <a:stretch>
+                      <a:fillRect/>
+                    </a:stretch>
+                  </pic:blipFill>
+                  <pic:spPr bwMode="auto">
+                    <a:xfrm>
+                      <a:off x="0" y="0"/>
+                      <a:ext cx="3566160" cy="2560320"/>
+                    </a:xfrm>
+                    <a:prstGeom prst="rect">
+                      <a:avLst/>
+                    </a:prstGeom>
+                    <a:noFill/>
+                    <a:ln>
+                      <a:noFill/>
+                    </a:ln>
+                  </pic:spPr>
+                </pic:pic>
+              </a:graphicData>
+            </a:graphic>
+          </wp:inline>
+        </w:drawing>
+      </w:r>
+    </w:p>
+    <w:p>
+      <w:r>
+        <w:t xml:space="preserve">After creating a second driver for the </w:t>
+      </w:r>
+      <w:proofErr w:type="spellStart"/>
+      <w:r>
+        <w:t>cssContent</w:t>
+      </w:r>
+      <w:proofErr w:type="spellEnd"/>
+      <w:r>
+        <w:t xml:space="preserve"> method, we went back to the sanitize method in an effort to better understa</w:t>
+      </w:r>
+      <w:r>
+        <w:t>nd the method</w:t>
+      </w:r>
+      <w:r>
+        <w:t xml:space="preserve">. We learned that the </w:t>
+      </w:r>
+      <w:r>
+        <w:t>sanitize method takes in two arguments: a String and a Poli</w:t>
+      </w:r>
+      <w:r>
+        <w:t xml:space="preserve">cy. The Policy is a global object </w:t>
+      </w:r>
+      <w:r>
+        <w:t>that will receiv</w:t>
+      </w:r>
+      <w:r>
+        <w:t>e events based on the tokens in</w:t>
+      </w:r>
+      <w:r>
+        <w:t xml:space="preserve"> HTML. T</w:t>
+      </w:r>
+      <w:r>
+        <w:t>ypically, this policy e</w:t>
+      </w:r>
+      <w:r>
+        <w:t xml:space="preserve">nds up routing the events to an </w:t>
+      </w:r>
+      <w:proofErr w:type="spellStart"/>
+      <w:r>
+        <w:t>HtmlStreamRenderer</w:t>
+      </w:r>
+      <w:proofErr w:type="spellEnd"/>
+      <w:r>
+        <w:t xml:space="preserve"> </w:t>
+      </w:r>
+      <w:r>
+        <w:t>after filtering.</w:t>
+      </w:r>
+    </w:p>
+    <w:p>
+      <w:r>
+        <w:rPr>
+          <w:noProof/>
+        </w:rPr>
+        <w:drawing>
+          <wp:inline distT="0" distB="0" distL="0" distR="0">
+            <wp:extent cx="5486400" cy="914400"/>
+            <wp:effectExtent l="0" t="0" r="0" b="0"/>
+            <wp:docPr id="24" name="Picture 24"/>
+            <wp:cNvGraphicFramePr>
+              <a:graphicFrameLocks xmlns:a="http://schemas.openxmlformats.org/drawingml/2006/main" noChangeAspect="1"/>
+            </wp:cNvGraphicFramePr>
+            <a:graphic xmlns:a="http://schemas.openxmlformats.org/drawingml/2006/main">
+              <a:graphicData uri="http://schemas.openxmlformats.org/drawingml/2006/picture">
+                <pic:pic xmlns:pic="http://schemas.openxmlformats.org/drawingml/2006/picture">
+                  <pic:nvPicPr>
+                    <pic:cNvPr id="0" name="Picture 26"/>
+                    <pic:cNvPicPr>
+                      <a:picLocks noChangeAspect="1" noChangeArrowheads="1"/>
+                    </pic:cNvPicPr>
+                  </pic:nvPicPr>
+                  <pic:blipFill>
+                    <a:blip r:embed="rId26">
+                      <a:extLst>
+                        <a:ext uri="{28A0092B-C50C-407E-A947-70E740481C1C}">
+                          <a14:useLocalDpi xmlns:a14="http://schemas.microsoft.com/office/drawing/2010/main" val="0"/>
+                        </a:ext>
+                      </a:extLst>
+                    </a:blip>
+                    <a:srcRect/>
+                    <a:stretch>
+                      <a:fillRect/>
+                    </a:stretch>
+                  </pic:blipFill>
+                  <pic:spPr bwMode="auto">
+                    <a:xfrm>
+                      <a:off x="0" y="0"/>
+                      <a:ext cx="5486400" cy="914400"/>
+                    </a:xfrm>
+                    <a:prstGeom prst="rect">
+                      <a:avLst/>
+                    </a:prstGeom>
+                    <a:noFill/>
+                    <a:ln>
+                      <a:noFill/>
+                    </a:ln>
+                  </pic:spPr>
+                </pic:pic>
+              </a:graphicData>
+            </a:graphic>
+          </wp:inline>
+        </w:drawing>
+      </w:r>
+    </w:p>
+    <w:p>
+      <w:r>
+        <w:br w:type="page"/>
+      </w:r>
     </w:p>
     <w:p>
       <w:pPr>
         <w:pStyle w:val="Heading3"/>
       </w:pPr>
       <w:r>
+        <w:lastRenderedPageBreak/>
         <w:t>Displaying Our Results</w:t>
       </w:r>
     </w:p>
@@ -2236,7 +2687,7 @@
                     </pic:cNvPicPr>
                   </pic:nvPicPr>
                   <pic:blipFill rotWithShape="1">
-                    <a:blip r:embed="rId23"/>
+                    <a:blip r:embed="rId27"/>
                     <a:srcRect t="18422"/>
                     <a:stretch/>
                   </pic:blipFill>
@@ -2265,35 +2716,103 @@
         </w:drawing>
       </w:r>
     </w:p>
-    <w:p/>
-    <w:p/>
+    <w:p>
+      <w:pPr>
+        <w:pStyle w:val="Heading3"/>
+      </w:pPr>
+      <w:r>
+        <w:t>New Drivers</w:t>
+      </w:r>
+    </w:p>
+    <w:p>
+      <w:r>
+        <w:t xml:space="preserve">We went back and updated our </w:t>
+      </w:r>
+      <w:r>
+        <w:t>old drivers.</w:t>
+      </w:r>
+    </w:p>
+    <w:p>
+      <w:r>
+        <w:rPr>
+          <w:noProof/>
+        </w:rPr>
+        <w:drawing>
+          <wp:inline distT="0" distB="0" distL="0" distR="0">
+            <wp:extent cx="4572000" cy="2834640"/>
+            <wp:effectExtent l="0" t="0" r="0" b="3810"/>
+            <wp:docPr id="25" name="Picture 25"/>
+            <wp:cNvGraphicFramePr>
+              <a:graphicFrameLocks xmlns:a="http://schemas.openxmlformats.org/drawingml/2006/main" noChangeAspect="1"/>
+            </wp:cNvGraphicFramePr>
+            <a:graphic xmlns:a="http://schemas.openxmlformats.org/drawingml/2006/main">
+              <a:graphicData uri="http://schemas.openxmlformats.org/drawingml/2006/picture">
+                <pic:pic xmlns:pic="http://schemas.openxmlformats.org/drawingml/2006/picture">
+                  <pic:nvPicPr>
+                    <pic:cNvPr id="0" name="Picture 27"/>
+                    <pic:cNvPicPr>
+                      <a:picLocks noChangeAspect="1" noChangeArrowheads="1"/>
+                    </pic:cNvPicPr>
+                  </pic:nvPicPr>
+                  <pic:blipFill>
+                    <a:blip r:embed="rId28">
+                      <a:extLst>
+                        <a:ext uri="{28A0092B-C50C-407E-A947-70E740481C1C}">
+                          <a14:useLocalDpi xmlns:a14="http://schemas.microsoft.com/office/drawing/2010/main" val="0"/>
+                        </a:ext>
+                      </a:extLst>
+                    </a:blip>
+                    <a:srcRect/>
+                    <a:stretch>
+                      <a:fillRect/>
+                    </a:stretch>
+                  </pic:blipFill>
+                  <pic:spPr bwMode="auto">
+                    <a:xfrm>
+                      <a:off x="0" y="0"/>
+                      <a:ext cx="4572000" cy="2834640"/>
+                    </a:xfrm>
+                    <a:prstGeom prst="rect">
+                      <a:avLst/>
+                    </a:prstGeom>
+                    <a:noFill/>
+                    <a:ln>
+                      <a:noFill/>
+                    </a:ln>
+                  </pic:spPr>
+                </pic:pic>
+              </a:graphicData>
+            </a:graphic>
+          </wp:inline>
+        </w:drawing>
+      </w:r>
+    </w:p>
+    <w:p>
+      <w:r>
+        <w:br w:type="page"/>
+      </w:r>
+    </w:p>
     <w:p>
       <w:pPr>
         <w:pStyle w:val="Heading1"/>
         <w:rPr>
-          <w:sz w:val="32"/>
-          <w:szCs w:val="32"/>
-        </w:rPr>
-      </w:pPr>
-      <w:r>
-        <w:br w:type="page"/>
-      </w:r>
-    </w:p>
-    <w:p>
-      <w:pPr>
-        <w:pStyle w:val="Heading1"/>
-        <w:rPr>
           <w:color w:val="191F0F" w:themeColor="background2" w:themeShade="1A"/>
         </w:rPr>
       </w:pPr>
-      <w:bookmarkStart w:id="8" w:name="_Chapter_Five:_Fault"/>
-      <w:bookmarkEnd w:id="8"/>
+      <w:bookmarkStart w:id="9" w:name="_Chapter_Five:_Fault"/>
+      <w:bookmarkEnd w:id="9"/>
       <w:r>
         <w:rPr>
           <w:color w:val="191F0F" w:themeColor="background2" w:themeShade="1A"/>
         </w:rPr>
         <w:lastRenderedPageBreak/>
-        <w:t>Chapter Five: Fault Injection</w:t>
+        <w:t>C</w:t>
+      </w:r>
+      <w:r>
+        <w:rPr>
+          <w:color w:val="191F0F" w:themeColor="background2" w:themeShade="1A"/>
+        </w:rPr>
+        <w:t>hapter Five: Fault Injection</w:t>
       </w:r>
     </w:p>
     <w:p>
@@ -2363,7 +2882,7 @@
       <w:r>
         <w:t xml:space="preserve">it is a quotation mark or a backslash. In CSS, these characters will result in a character escape. </w:t>
       </w:r>
-      <w:hyperlink r:id="rId24" w:anchor="characters" w:history="1">
+      <w:hyperlink r:id="rId29" w:anchor="characters" w:history="1">
         <w:r>
           <w:rPr>
             <w:rStyle w:val="InternetLink"/>
@@ -2401,7 +2920,7 @@
                     </pic:cNvPicPr>
                   </pic:nvPicPr>
                   <pic:blipFill>
-                    <a:blip r:embed="rId25"/>
+                    <a:blip r:embed="rId30"/>
                     <a:stretch>
                       <a:fillRect/>
                     </a:stretch>
@@ -2478,7 +2997,7 @@
                     </pic:cNvPicPr>
                   </pic:nvPicPr>
                   <pic:blipFill>
-                    <a:blip r:embed="rId26"/>
+                    <a:blip r:embed="rId31"/>
                     <a:stretch>
                       <a:fillRect/>
                     </a:stretch>
@@ -2569,7 +3088,7 @@
                     </pic:cNvPicPr>
                   </pic:nvPicPr>
                   <pic:blipFill rotWithShape="1">
-                    <a:blip r:embed="rId27">
+                    <a:blip r:embed="rId32">
                       <a:extLst>
                         <a:ext uri="{28A0092B-C50C-407E-A947-70E740481C1C}">
                           <a14:useLocalDpi xmlns:a14="http://schemas.microsoft.com/office/drawing/2010/main" val="0"/>
@@ -2646,7 +3165,7 @@
                     </pic:cNvPicPr>
                   </pic:nvPicPr>
                   <pic:blipFill>
-                    <a:blip r:embed="rId28"/>
+                    <a:blip r:embed="rId33"/>
                     <a:srcRect l="639" t="74723" r="7035" b="5584"/>
                     <a:stretch>
                       <a:fillRect/>
@@ -2710,8 +3229,8 @@
           <w:color w:val="191F0F" w:themeColor="background2" w:themeShade="1A"/>
         </w:rPr>
       </w:pPr>
-      <w:bookmarkStart w:id="9" w:name="_Chapter_Six:_Final"/>
-      <w:bookmarkEnd w:id="9"/>
+      <w:bookmarkStart w:id="10" w:name="_Chapter_Six:_Final"/>
+      <w:bookmarkEnd w:id="10"/>
       <w:r>
         <w:rPr>
           <w:color w:val="191F0F" w:themeColor="background2" w:themeShade="1A"/>
@@ -2885,8 +3404,6 @@
       <w:r>
         <w:t xml:space="preserve"> me want to learn more about it over the winter break.</w:t>
       </w:r>
-      <w:bookmarkStart w:id="10" w:name="_GoBack"/>
-      <w:bookmarkEnd w:id="10"/>
     </w:p>
     <w:p>
       <w:r>
@@ -2910,11 +3427,12 @@
         <w:t>. Up to this point, I had only worked on simple programs written in various languages.</w:t>
       </w:r>
       <w:r>
-        <w:t xml:space="preserve"> This was also my first time working in a group for the entire semester. Working with the group has </w:t>
-      </w:r>
-    </w:p>
-    <w:p/>
-    <w:p/>
+        <w:t xml:space="preserve"> This was also my first time working in a group for the entire semester. </w:t>
+      </w:r>
+      <w:r>
+        <w:t>I always complained that the software I created consisted only of simple sort algorithms and now, through creating a testing framework, I feel more confident in my skills as a developer. Steven and the rest of the group have helped me understand better how our automated testing framework operates. I am excited to learn more about Bash scripts and will be using GitHub for a personal repository in the future.</w:t>
+      </w:r>
+    </w:p>
     <w:sectPr>
       <w:pgSz w:w="12240" w:h="15840"/>
       <w:pgMar w:top="1440" w:right="1440" w:bottom="1440" w:left="1440" w:header="0" w:footer="0" w:gutter="0"/>
@@ -5158,7 +5676,7 @@
 </file>
 
 <file path=customXml/itemProps1.xml><?xml version="1.0" encoding="utf-8"?>
-<ds:datastoreItem xmlns:ds="http://schemas.openxmlformats.org/officeDocument/2006/customXml" ds:itemID="{D97EFE69-FD7D-4F42-98A3-8D0F80308D30}">
+<ds:datastoreItem xmlns:ds="http://schemas.openxmlformats.org/officeDocument/2006/customXml" ds:itemID="{5AE9B294-EEE7-478C-A2EB-28E38F9FA348}">
   <ds:schemaRefs>
     <ds:schemaRef ds:uri="http://schemas.openxmlformats.org/officeDocument/2006/bibliography"/>
   </ds:schemaRefs>

</xml_diff>